<commit_message>
Updated report with ER diagrams
</commit_message>
<xml_diff>
--- a/Week6/Project6.docx
+++ b/Week6/Project6.docx
@@ -59,6 +59,31 @@
         <w:t xml:space="preserve"> the toys unique product ID?</w:t>
       </w:r>
     </w:p>
+    <w:p>
+      <w:r>
+        <w:t>Toys donated must be registered with a product Number. (No homemade gifts)</w:t>
+      </w:r>
+    </w:p>
+    <w:p>
+      <w:r>
+        <w:t>Donors must have an email to provide.</w:t>
+      </w:r>
+    </w:p>
+    <w:p>
+      <w:r>
+        <w:t>Multiple toys can be donated.</w:t>
+      </w:r>
+    </w:p>
+    <w:p>
+      <w:r>
+        <w:t>Different types of toys can be donated.</w:t>
+      </w:r>
+    </w:p>
+    <w:p>
+      <w:r>
+        <w:t>Recipients receive one toy.</w:t>
+      </w:r>
+    </w:p>
     <w:p/>
     <w:p>
       <w:pPr>
@@ -95,16 +120,25 @@
       <w:r>
         <w:t>- DonorName (varchar(100))</w:t>
       </w:r>
+      <w:r>
+        <w:t xml:space="preserve"> </w:t>
+      </w:r>
     </w:p>
     <w:p>
       <w:r>
         <w:t>- DonorEmail (varchar(100))</w:t>
       </w:r>
+      <w:r>
+        <w:t xml:space="preserve"> (Primary Key)</w:t>
+      </w:r>
     </w:p>
     <w:p>
       <w:r>
         <w:t>- ToyDonated (varchar(100))</w:t>
       </w:r>
+      <w:r>
+        <w:t xml:space="preserve"> (Foreign Key)</w:t>
+      </w:r>
     </w:p>
     <w:p>
       <w:pPr>
@@ -182,13 +216,7 @@
         </w:rPr>
       </w:pPr>
       <w:r>
-        <w:t>DonorEmail, DonorName</w:t>
-      </w:r>
-      <w:r>
-        <w:t xml:space="preserve">, </w:t>
-      </w:r>
-      <w:r>
-        <w:t>ToyDonated</w:t>
+        <w:t>DonorEmail, DonorName, ToyDonated</w:t>
       </w:r>
     </w:p>
     <w:p>
@@ -219,6 +247,9 @@
       <w:r>
         <w:t>- ToyName (varchar(100))</w:t>
       </w:r>
+      <w:r>
+        <w:t xml:space="preserve"> (Primary Key)</w:t>
+      </w:r>
     </w:p>
     <w:p>
       <w:r>
@@ -254,6 +285,7 @@
         </w:numPr>
       </w:pPr>
       <w:r>
+        <w:lastRenderedPageBreak/>
         <w:t>ToyName</w:t>
       </w:r>
     </w:p>
@@ -307,7 +339,395 @@
           <w:b/>
           <w:bCs/>
         </w:rPr>
+        <w:t>Recipient</w:t>
+      </w:r>
+    </w:p>
+    <w:p>
+      <w:r>
+        <w:t>- RecipientName (varchar(100))</w:t>
+      </w:r>
+      <w:r>
+        <w:t xml:space="preserve"> </w:t>
+      </w:r>
+      <w:r>
+        <w:t>(Primary Key)</w:t>
+      </w:r>
+    </w:p>
+    <w:p>
+      <w:r>
+        <w:t>- ToyRecieved (varchar(100))</w:t>
+      </w:r>
+      <w:r>
+        <w:t xml:space="preserve"> </w:t>
+      </w:r>
+    </w:p>
+    <w:p>
+      <w:r>
+        <w:t>- DonorName (varchar(100))</w:t>
+      </w:r>
+      <w:r>
+        <w:t xml:space="preserve"> </w:t>
+      </w:r>
+    </w:p>
+    <w:p>
+      <w:pPr>
+        <w:rPr>
+          <w:b/>
+          <w:bCs/>
+        </w:rPr>
+      </w:pPr>
+      <w:r>
+        <w:rPr>
+          <w:b/>
+          <w:bCs/>
+        </w:rPr>
+        <w:t>Candidate Keys:</w:t>
+      </w:r>
+    </w:p>
+    <w:p>
+      <w:pPr>
+        <w:pStyle w:val="ListParagraph"/>
+        <w:numPr>
+          <w:ilvl w:val="0"/>
+          <w:numId w:val="12"/>
+        </w:numPr>
+      </w:pPr>
+      <w:r>
+        <w:t>RecipientName</w:t>
+      </w:r>
+    </w:p>
+    <w:p>
+      <w:pPr>
+        <w:pStyle w:val="ListParagraph"/>
+        <w:numPr>
+          <w:ilvl w:val="0"/>
+          <w:numId w:val="12"/>
+        </w:numPr>
+      </w:pPr>
+      <w:r>
+        <w:t>RecipientName, ToyRecieved</w:t>
+      </w:r>
+    </w:p>
+    <w:p>
+      <w:pPr>
+        <w:pStyle w:val="ListParagraph"/>
+        <w:numPr>
+          <w:ilvl w:val="0"/>
+          <w:numId w:val="12"/>
+        </w:numPr>
+      </w:pPr>
+      <w:r>
+        <w:t>RecipientName,</w:t>
+      </w:r>
+      <w:r>
+        <w:t xml:space="preserve"> </w:t>
+      </w:r>
+      <w:r>
+        <w:t>DonorName</w:t>
+      </w:r>
+    </w:p>
+    <w:p>
+      <w:pPr>
+        <w:pStyle w:val="ListParagraph"/>
+        <w:numPr>
+          <w:ilvl w:val="0"/>
+          <w:numId w:val="12"/>
+        </w:numPr>
+      </w:pPr>
+      <w:r>
+        <w:t>RecipientName, ToyRecieved, DonorName</w:t>
+      </w:r>
+    </w:p>
+    <w:p>
+      <w:r>
+        <w:rPr>
+          <w:noProof/>
+        </w:rPr>
+        <w:drawing>
+          <wp:inline distT="0" distB="0" distL="0" distR="0" wp14:anchorId="0B786360" wp14:editId="00502EEE">
+            <wp:extent cx="5943600" cy="3797935"/>
+            <wp:effectExtent l="0" t="0" r="0" b="0"/>
+            <wp:docPr id="2030014868" name="Picture 2" descr="A screenshot of a computer screen&#10;&#10;Description automatically generated"/>
+            <wp:cNvGraphicFramePr>
+              <a:graphicFrameLocks xmlns:a="http://schemas.openxmlformats.org/drawingml/2006/main" noChangeAspect="1"/>
+            </wp:cNvGraphicFramePr>
+            <a:graphic xmlns:a="http://schemas.openxmlformats.org/drawingml/2006/main">
+              <a:graphicData uri="http://schemas.openxmlformats.org/drawingml/2006/picture">
+                <pic:pic xmlns:pic="http://schemas.openxmlformats.org/drawingml/2006/picture">
+                  <pic:nvPicPr>
+                    <pic:cNvPr id="2030014868" name="Picture 2" descr="A screenshot of a computer screen&#10;&#10;Description automatically generated"/>
+                    <pic:cNvPicPr/>
+                  </pic:nvPicPr>
+                  <pic:blipFill>
+                    <a:blip r:embed="rId5">
+                      <a:extLst>
+                        <a:ext uri="{28A0092B-C50C-407E-A947-70E740481C1C}">
+                          <a14:useLocalDpi xmlns:a14="http://schemas.microsoft.com/office/drawing/2010/main" val="0"/>
+                        </a:ext>
+                      </a:extLst>
+                    </a:blip>
+                    <a:stretch>
+                      <a:fillRect/>
+                    </a:stretch>
+                  </pic:blipFill>
+                  <pic:spPr>
+                    <a:xfrm>
+                      <a:off x="0" y="0"/>
+                      <a:ext cx="5943600" cy="3797935"/>
+                    </a:xfrm>
+                    <a:prstGeom prst="rect">
+                      <a:avLst/>
+                    </a:prstGeom>
+                  </pic:spPr>
+                </pic:pic>
+              </a:graphicData>
+            </a:graphic>
+          </wp:inline>
+        </w:drawing>
+      </w:r>
+    </w:p>
+    <w:p/>
+    <w:p/>
+    <w:p>
+      <w:r>
         <w:lastRenderedPageBreak/>
+        <w:t>After reviewing my rough draft, the tables are not yet in first form due to a lack of good primary keys and rows that are not quite individual values. I changed ToyDonated to toy name to suggest one value. I changed the toy table to ToyDonated which will have the productId, number of that toy donated by each person, and whether or not it was on the wishlist. Lastly, I made ToyRecieved reflect the ToyId since it could also suggest multiple values.</w:t>
+      </w:r>
+    </w:p>
+    <w:p/>
+    <w:p>
+      <w:pPr>
+        <w:rPr>
+          <w:b/>
+          <w:bCs/>
+        </w:rPr>
+      </w:pPr>
+      <w:r>
+        <w:rPr>
+          <w:b/>
+          <w:bCs/>
+        </w:rPr>
+        <w:t>Holiday Toy Drive (Rough Draft 2):</w:t>
+      </w:r>
+    </w:p>
+    <w:p/>
+    <w:p>
+      <w:pPr>
+        <w:rPr>
+          <w:b/>
+          <w:bCs/>
+        </w:rPr>
+      </w:pPr>
+      <w:r>
+        <w:rPr>
+          <w:b/>
+          <w:bCs/>
+        </w:rPr>
+        <w:t>Donor</w:t>
+      </w:r>
+    </w:p>
+    <w:p>
+      <w:r>
+        <w:t>- DonorName (varchar(100))</w:t>
+      </w:r>
+    </w:p>
+    <w:p>
+      <w:r>
+        <w:t>- DonorEmail (varchar(100))</w:t>
+      </w:r>
+      <w:r>
+        <w:t xml:space="preserve"> </w:t>
+      </w:r>
+      <w:r>
+        <w:t>(Primary Key)</w:t>
+      </w:r>
+    </w:p>
+    <w:p>
+      <w:r>
+        <w:t>- ToyName (varchar(100))</w:t>
+      </w:r>
+    </w:p>
+    <w:p>
+      <w:pPr>
+        <w:rPr>
+          <w:b/>
+          <w:bCs/>
+        </w:rPr>
+      </w:pPr>
+      <w:r>
+        <w:rPr>
+          <w:b/>
+          <w:bCs/>
+        </w:rPr>
+        <w:t>Candidate Keys:</w:t>
+      </w:r>
+    </w:p>
+    <w:p>
+      <w:pPr>
+        <w:pStyle w:val="ListParagraph"/>
+        <w:numPr>
+          <w:ilvl w:val="0"/>
+          <w:numId w:val="12"/>
+        </w:numPr>
+      </w:pPr>
+      <w:r>
+        <w:t>DonorEmail</w:t>
+      </w:r>
+    </w:p>
+    <w:p>
+      <w:pPr>
+        <w:pStyle w:val="ListParagraph"/>
+        <w:numPr>
+          <w:ilvl w:val="0"/>
+          <w:numId w:val="12"/>
+        </w:numPr>
+      </w:pPr>
+      <w:r>
+        <w:t>DonorEmail, DonorName</w:t>
+      </w:r>
+    </w:p>
+    <w:p>
+      <w:pPr>
+        <w:pStyle w:val="ListParagraph"/>
+        <w:numPr>
+          <w:ilvl w:val="0"/>
+          <w:numId w:val="12"/>
+        </w:numPr>
+      </w:pPr>
+      <w:r>
+        <w:t>DonorEmail, ToyName</w:t>
+      </w:r>
+    </w:p>
+    <w:p>
+      <w:pPr>
+        <w:pStyle w:val="ListParagraph"/>
+        <w:numPr>
+          <w:ilvl w:val="0"/>
+          <w:numId w:val="12"/>
+        </w:numPr>
+      </w:pPr>
+      <w:r>
+        <w:t>DonorEmail, DonorName, ToyName</w:t>
+      </w:r>
+    </w:p>
+    <w:p/>
+    <w:p>
+      <w:pPr>
+        <w:rPr>
+          <w:b/>
+          <w:bCs/>
+        </w:rPr>
+      </w:pPr>
+      <w:r>
+        <w:rPr>
+          <w:b/>
+          <w:bCs/>
+        </w:rPr>
+        <w:t>ToyDonated</w:t>
+      </w:r>
+    </w:p>
+    <w:p>
+      <w:r>
+        <w:t>- ToyName (varchar(100))</w:t>
+      </w:r>
+    </w:p>
+    <w:p>
+      <w:r>
+        <w:t>- ProductId (int)</w:t>
+      </w:r>
+      <w:r>
+        <w:t xml:space="preserve"> </w:t>
+      </w:r>
+      <w:r>
+        <w:t>(Primary Key)</w:t>
+      </w:r>
+    </w:p>
+    <w:p>
+      <w:r>
+        <w:t>- DonorEmail (varchar(100))</w:t>
+      </w:r>
+    </w:p>
+    <w:p>
+      <w:r>
+        <w:t>- IsOnWishlist (bool)</w:t>
+      </w:r>
+    </w:p>
+    <w:p>
+      <w:r>
+        <w:t>- NumberOfToys (int)</w:t>
+      </w:r>
+    </w:p>
+    <w:p>
+      <w:pPr>
+        <w:rPr>
+          <w:b/>
+          <w:bCs/>
+        </w:rPr>
+      </w:pPr>
+      <w:r>
+        <w:rPr>
+          <w:b/>
+          <w:bCs/>
+        </w:rPr>
+        <w:t>Candidate Keys:</w:t>
+      </w:r>
+      <w:r>
+        <w:rPr>
+          <w:b/>
+          <w:bCs/>
+        </w:rPr>
+        <w:t xml:space="preserve"> (Large Amount that would not make sense as primary keys)</w:t>
+      </w:r>
+    </w:p>
+    <w:p>
+      <w:pPr>
+        <w:pStyle w:val="ListParagraph"/>
+        <w:numPr>
+          <w:ilvl w:val="0"/>
+          <w:numId w:val="11"/>
+        </w:numPr>
+      </w:pPr>
+      <w:r>
+        <w:t>ProductId</w:t>
+      </w:r>
+    </w:p>
+    <w:p>
+      <w:pPr>
+        <w:pStyle w:val="ListParagraph"/>
+        <w:numPr>
+          <w:ilvl w:val="0"/>
+          <w:numId w:val="11"/>
+        </w:numPr>
+      </w:pPr>
+      <w:r>
+        <w:t>DonorEmail</w:t>
+      </w:r>
+    </w:p>
+    <w:p>
+      <w:pPr>
+        <w:pStyle w:val="ListParagraph"/>
+        <w:numPr>
+          <w:ilvl w:val="0"/>
+          <w:numId w:val="11"/>
+        </w:numPr>
+      </w:pPr>
+      <w:r>
+        <w:t>ProductId, DonorEmail</w:t>
+      </w:r>
+    </w:p>
+    <w:p/>
+    <w:p>
+      <w:pPr>
+        <w:rPr>
+          <w:b/>
+          <w:bCs/>
+        </w:rPr>
+      </w:pPr>
+      <w:r>
+        <w:rPr>
+          <w:b/>
+          <w:bCs/>
+        </w:rPr>
         <w:t>Recipient</w:t>
       </w:r>
     </w:p>
@@ -318,11 +738,21 @@
     </w:p>
     <w:p>
       <w:r>
-        <w:t>- ToyRecieved (varchar(100))</w:t>
-      </w:r>
-    </w:p>
-    <w:p>
-      <w:r>
+        <w:t>- IdOfToyRecieved (int)</w:t>
+      </w:r>
+      <w:r>
+        <w:t xml:space="preserve"> </w:t>
+      </w:r>
+      <w:r>
+        <w:t>(Primary Key)</w:t>
+      </w:r>
+      <w:r>
+        <w:t xml:space="preserve"> </w:t>
+      </w:r>
+    </w:p>
+    <w:p>
+      <w:r>
+        <w:lastRenderedPageBreak/>
         <w:t>- DonorName (varchar(100))</w:t>
       </w:r>
     </w:p>
@@ -346,59 +776,111 @@
         <w:pStyle w:val="ListParagraph"/>
         <w:numPr>
           <w:ilvl w:val="0"/>
-          <w:numId w:val="12"/>
-        </w:numPr>
-      </w:pPr>
-      <w:r>
-        <w:t>RecipientName</w:t>
-      </w:r>
-    </w:p>
-    <w:p>
-      <w:pPr>
-        <w:pStyle w:val="ListParagraph"/>
-        <w:numPr>
-          <w:ilvl w:val="0"/>
-          <w:numId w:val="12"/>
-        </w:numPr>
-      </w:pPr>
-      <w:r>
-        <w:t>RecipientName, ToyRecieved</w:t>
-      </w:r>
-    </w:p>
-    <w:p>
-      <w:pPr>
-        <w:pStyle w:val="ListParagraph"/>
-        <w:numPr>
-          <w:ilvl w:val="0"/>
-          <w:numId w:val="12"/>
-        </w:numPr>
-      </w:pPr>
-      <w:r>
-        <w:t>RecipientName,</w:t>
-      </w:r>
-      <w:r>
-        <w:t xml:space="preserve"> </w:t>
-      </w:r>
-      <w:r>
-        <w:t>DonorName</w:t>
-      </w:r>
-    </w:p>
-    <w:p>
-      <w:pPr>
-        <w:pStyle w:val="ListParagraph"/>
-        <w:numPr>
-          <w:ilvl w:val="0"/>
-          <w:numId w:val="12"/>
-        </w:numPr>
-      </w:pPr>
-      <w:r>
-        <w:t>RecipientName, ToyRecieved</w:t>
-      </w:r>
-      <w:r>
-        <w:t xml:space="preserve">, </w:t>
-      </w:r>
-      <w:r>
-        <w:t>DonorName</w:t>
+          <w:numId w:val="10"/>
+        </w:numPr>
+        <w:rPr>
+          <w:b/>
+          <w:bCs/>
+        </w:rPr>
+      </w:pPr>
+      <w:r>
+        <w:t>IdOfToyRecieved</w:t>
+      </w:r>
+    </w:p>
+    <w:p>
+      <w:pPr>
+        <w:pStyle w:val="ListParagraph"/>
+        <w:numPr>
+          <w:ilvl w:val="0"/>
+          <w:numId w:val="10"/>
+        </w:numPr>
+        <w:rPr>
+          <w:b/>
+          <w:bCs/>
+        </w:rPr>
+      </w:pPr>
+      <w:r>
+        <w:t>IdOfToyRecieved, DonorName</w:t>
+      </w:r>
+    </w:p>
+    <w:p>
+      <w:pPr>
+        <w:pStyle w:val="ListParagraph"/>
+        <w:numPr>
+          <w:ilvl w:val="0"/>
+          <w:numId w:val="10"/>
+        </w:numPr>
+        <w:rPr>
+          <w:b/>
+          <w:bCs/>
+        </w:rPr>
+      </w:pPr>
+      <w:r>
+        <w:t>IdOfToyRecieved, RecipientName</w:t>
+      </w:r>
+    </w:p>
+    <w:p>
+      <w:pPr>
+        <w:pStyle w:val="ListParagraph"/>
+        <w:numPr>
+          <w:ilvl w:val="0"/>
+          <w:numId w:val="10"/>
+        </w:numPr>
+        <w:rPr>
+          <w:b/>
+          <w:bCs/>
+        </w:rPr>
+      </w:pPr>
+      <w:r>
+        <w:t>IdOfToyRecieved, RecipientName, DonorName</w:t>
+      </w:r>
+    </w:p>
+    <w:p>
+      <w:r>
+        <w:rPr>
+          <w:noProof/>
+        </w:rPr>
+        <w:drawing>
+          <wp:inline distT="0" distB="0" distL="0" distR="0" wp14:anchorId="5C7AF698" wp14:editId="287976BB">
+            <wp:extent cx="5943600" cy="4192905"/>
+            <wp:effectExtent l="0" t="0" r="0" b="0"/>
+            <wp:docPr id="989434722" name="Picture 4" descr="A screenshot of a computer screen&#10;&#10;Description automatically generated"/>
+            <wp:cNvGraphicFramePr>
+              <a:graphicFrameLocks xmlns:a="http://schemas.openxmlformats.org/drawingml/2006/main" noChangeAspect="1"/>
+            </wp:cNvGraphicFramePr>
+            <a:graphic xmlns:a="http://schemas.openxmlformats.org/drawingml/2006/main">
+              <a:graphicData uri="http://schemas.openxmlformats.org/drawingml/2006/picture">
+                <pic:pic xmlns:pic="http://schemas.openxmlformats.org/drawingml/2006/picture">
+                  <pic:nvPicPr>
+                    <pic:cNvPr id="989434722" name="Picture 4" descr="A screenshot of a computer screen&#10;&#10;Description automatically generated"/>
+                    <pic:cNvPicPr/>
+                  </pic:nvPicPr>
+                  <pic:blipFill>
+                    <a:blip r:embed="rId6">
+                      <a:extLst>
+                        <a:ext uri="{28A0092B-C50C-407E-A947-70E740481C1C}">
+                          <a14:useLocalDpi xmlns:a14="http://schemas.microsoft.com/office/drawing/2010/main" val="0"/>
+                        </a:ext>
+                      </a:extLst>
+                    </a:blip>
+                    <a:stretch>
+                      <a:fillRect/>
+                    </a:stretch>
+                  </pic:blipFill>
+                  <pic:spPr>
+                    <a:xfrm>
+                      <a:off x="0" y="0"/>
+                      <a:ext cx="5943600" cy="4192905"/>
+                    </a:xfrm>
+                    <a:prstGeom prst="rect">
+                      <a:avLst/>
+                    </a:prstGeom>
+                  </pic:spPr>
+                </pic:pic>
+              </a:graphicData>
+            </a:graphic>
+          </wp:inline>
+        </w:drawing>
       </w:r>
     </w:p>
     <w:p/>
@@ -408,385 +890,6 @@
     <w:p/>
     <w:p/>
     <w:p/>
-    <w:p/>
-    <w:p/>
-    <w:p/>
-    <w:p/>
-    <w:p/>
-    <w:p/>
-    <w:p/>
-    <w:p/>
-    <w:p/>
-    <w:p/>
-    <w:p/>
-    <w:p/>
-    <w:p/>
-    <w:p>
-      <w:r>
-        <w:lastRenderedPageBreak/>
-        <w:t>After reviewing my rough draft, the tables are not yet in first form due to a lack of good primary keys and rows that are not quite individual values. I changed ToyDonated to toy name to suggest one value. I changed the toy table to ToyDonated which will have the productId, number of that toy donated by each person, and whether or not it was on the wishlist. Lastly, I made ToyRecieved reflect the ToyId since it could also suggest multiple values.</w:t>
-      </w:r>
-    </w:p>
-    <w:p/>
-    <w:p>
-      <w:pPr>
-        <w:rPr>
-          <w:b/>
-          <w:bCs/>
-        </w:rPr>
-      </w:pPr>
-      <w:r>
-        <w:rPr>
-          <w:b/>
-          <w:bCs/>
-        </w:rPr>
-        <w:t>Holiday Toy Drive (Rough Draft 2):</w:t>
-      </w:r>
-    </w:p>
-    <w:p/>
-    <w:p>
-      <w:pPr>
-        <w:rPr>
-          <w:b/>
-          <w:bCs/>
-        </w:rPr>
-      </w:pPr>
-      <w:r>
-        <w:rPr>
-          <w:b/>
-          <w:bCs/>
-        </w:rPr>
-        <w:t>Donor</w:t>
-      </w:r>
-    </w:p>
-    <w:p>
-      <w:r>
-        <w:t>- DonorName (varchar(100))</w:t>
-      </w:r>
-    </w:p>
-    <w:p>
-      <w:r>
-        <w:t>- DonorEmail (varchar(100))</w:t>
-      </w:r>
-    </w:p>
-    <w:p>
-      <w:r>
-        <w:t>- ToyName (varchar(100))</w:t>
-      </w:r>
-    </w:p>
-    <w:p>
-      <w:pPr>
-        <w:rPr>
-          <w:b/>
-          <w:bCs/>
-        </w:rPr>
-      </w:pPr>
-      <w:r>
-        <w:rPr>
-          <w:b/>
-          <w:bCs/>
-        </w:rPr>
-        <w:t>Candidate Keys:</w:t>
-      </w:r>
-    </w:p>
-    <w:p>
-      <w:pPr>
-        <w:pStyle w:val="ListParagraph"/>
-        <w:numPr>
-          <w:ilvl w:val="0"/>
-          <w:numId w:val="12"/>
-        </w:numPr>
-      </w:pPr>
-      <w:r>
-        <w:t>DonorEmail</w:t>
-      </w:r>
-    </w:p>
-    <w:p>
-      <w:pPr>
-        <w:pStyle w:val="ListParagraph"/>
-        <w:numPr>
-          <w:ilvl w:val="0"/>
-          <w:numId w:val="12"/>
-        </w:numPr>
-      </w:pPr>
-      <w:r>
-        <w:t>DonorEmail, DonorName</w:t>
-      </w:r>
-    </w:p>
-    <w:p>
-      <w:pPr>
-        <w:pStyle w:val="ListParagraph"/>
-        <w:numPr>
-          <w:ilvl w:val="0"/>
-          <w:numId w:val="12"/>
-        </w:numPr>
-      </w:pPr>
-      <w:r>
-        <w:t>DonorEmail, ToyName</w:t>
-      </w:r>
-    </w:p>
-    <w:p>
-      <w:pPr>
-        <w:pStyle w:val="ListParagraph"/>
-        <w:numPr>
-          <w:ilvl w:val="0"/>
-          <w:numId w:val="12"/>
-        </w:numPr>
-      </w:pPr>
-      <w:r>
-        <w:t>DonorEmail, DonorName</w:t>
-      </w:r>
-      <w:r>
-        <w:t xml:space="preserve">, </w:t>
-      </w:r>
-      <w:r>
-        <w:t>ToyName</w:t>
-      </w:r>
-    </w:p>
-    <w:p/>
-    <w:p>
-      <w:pPr>
-        <w:rPr>
-          <w:b/>
-          <w:bCs/>
-        </w:rPr>
-      </w:pPr>
-      <w:r>
-        <w:rPr>
-          <w:b/>
-          <w:bCs/>
-        </w:rPr>
-        <w:t>ToyDonated</w:t>
-      </w:r>
-    </w:p>
-    <w:p>
-      <w:r>
-        <w:t>- ToyName (varchar(100))</w:t>
-      </w:r>
-    </w:p>
-    <w:p>
-      <w:r>
-        <w:t>- ProductId (int)</w:t>
-      </w:r>
-    </w:p>
-    <w:p>
-      <w:r>
-        <w:t>- DonorEmail (varchar(100))</w:t>
-      </w:r>
-    </w:p>
-    <w:p>
-      <w:r>
-        <w:t>- IsOnWishlist (bool)</w:t>
-      </w:r>
-    </w:p>
-    <w:p>
-      <w:r>
-        <w:t>- NumberOfToys (int)</w:t>
-      </w:r>
-    </w:p>
-    <w:p>
-      <w:pPr>
-        <w:rPr>
-          <w:b/>
-          <w:bCs/>
-        </w:rPr>
-      </w:pPr>
-      <w:r>
-        <w:rPr>
-          <w:b/>
-          <w:bCs/>
-        </w:rPr>
-        <w:t>Candidate Keys:</w:t>
-      </w:r>
-      <w:r>
-        <w:rPr>
-          <w:b/>
-          <w:bCs/>
-        </w:rPr>
-        <w:t xml:space="preserve"> (Large Amount that would not make sense as primary keys)</w:t>
-      </w:r>
-    </w:p>
-    <w:p>
-      <w:pPr>
-        <w:pStyle w:val="ListParagraph"/>
-        <w:numPr>
-          <w:ilvl w:val="0"/>
-          <w:numId w:val="11"/>
-        </w:numPr>
-      </w:pPr>
-      <w:r>
-        <w:t>ProductId</w:t>
-      </w:r>
-    </w:p>
-    <w:p>
-      <w:pPr>
-        <w:pStyle w:val="ListParagraph"/>
-        <w:numPr>
-          <w:ilvl w:val="0"/>
-          <w:numId w:val="11"/>
-        </w:numPr>
-      </w:pPr>
-      <w:r>
-        <w:t>DonorEmail</w:t>
-      </w:r>
-    </w:p>
-    <w:p>
-      <w:pPr>
-        <w:pStyle w:val="ListParagraph"/>
-        <w:numPr>
-          <w:ilvl w:val="0"/>
-          <w:numId w:val="11"/>
-        </w:numPr>
-      </w:pPr>
-      <w:r>
-        <w:t>ProductId, DonorEmail</w:t>
-      </w:r>
-    </w:p>
-    <w:p/>
-    <w:p>
-      <w:pPr>
-        <w:rPr>
-          <w:b/>
-          <w:bCs/>
-        </w:rPr>
-      </w:pPr>
-      <w:r>
-        <w:rPr>
-          <w:b/>
-          <w:bCs/>
-        </w:rPr>
-        <w:t>Recipient</w:t>
-      </w:r>
-    </w:p>
-    <w:p>
-      <w:r>
-        <w:t>- RecipientName (varchar(100))</w:t>
-      </w:r>
-    </w:p>
-    <w:p>
-      <w:r>
-        <w:t>- IdOfToyRecieved (int)</w:t>
-      </w:r>
-    </w:p>
-    <w:p>
-      <w:r>
-        <w:lastRenderedPageBreak/>
-        <w:t>- DonorName (varchar(100))</w:t>
-      </w:r>
-    </w:p>
-    <w:p>
-      <w:pPr>
-        <w:rPr>
-          <w:b/>
-          <w:bCs/>
-        </w:rPr>
-      </w:pPr>
-      <w:r>
-        <w:rPr>
-          <w:b/>
-          <w:bCs/>
-        </w:rPr>
-        <w:t>Candidate Keys:</w:t>
-      </w:r>
-    </w:p>
-    <w:p>
-      <w:pPr>
-        <w:pStyle w:val="ListParagraph"/>
-        <w:numPr>
-          <w:ilvl w:val="0"/>
-          <w:numId w:val="10"/>
-        </w:numPr>
-        <w:rPr>
-          <w:b/>
-          <w:bCs/>
-        </w:rPr>
-      </w:pPr>
-      <w:r>
-        <w:t>IdOfToyRecieved</w:t>
-      </w:r>
-    </w:p>
-    <w:p>
-      <w:pPr>
-        <w:pStyle w:val="ListParagraph"/>
-        <w:numPr>
-          <w:ilvl w:val="0"/>
-          <w:numId w:val="10"/>
-        </w:numPr>
-        <w:rPr>
-          <w:b/>
-          <w:bCs/>
-        </w:rPr>
-      </w:pPr>
-      <w:r>
-        <w:t>IdOfToyRecieved</w:t>
-      </w:r>
-      <w:r>
-        <w:t xml:space="preserve">, </w:t>
-      </w:r>
-      <w:r>
-        <w:t>DonorName</w:t>
-      </w:r>
-    </w:p>
-    <w:p>
-      <w:pPr>
-        <w:pStyle w:val="ListParagraph"/>
-        <w:numPr>
-          <w:ilvl w:val="0"/>
-          <w:numId w:val="10"/>
-        </w:numPr>
-        <w:rPr>
-          <w:b/>
-          <w:bCs/>
-        </w:rPr>
-      </w:pPr>
-      <w:r>
-        <w:t>IdOfToyRecieved</w:t>
-      </w:r>
-      <w:r>
-        <w:t xml:space="preserve">, </w:t>
-      </w:r>
-      <w:r>
-        <w:t>RecipientName</w:t>
-      </w:r>
-    </w:p>
-    <w:p>
-      <w:pPr>
-        <w:pStyle w:val="ListParagraph"/>
-        <w:numPr>
-          <w:ilvl w:val="0"/>
-          <w:numId w:val="10"/>
-        </w:numPr>
-        <w:rPr>
-          <w:b/>
-          <w:bCs/>
-        </w:rPr>
-      </w:pPr>
-      <w:r>
-        <w:t>IdOfToyRecieved, RecipientName, DonorName</w:t>
-      </w:r>
-    </w:p>
-    <w:p/>
-    <w:p/>
-    <w:p/>
-    <w:p/>
-    <w:p/>
-    <w:p/>
-    <w:p/>
-    <w:p/>
-    <w:p/>
-    <w:p/>
-    <w:p/>
-    <w:p/>
-    <w:p/>
-    <w:p/>
-    <w:p/>
-    <w:p/>
-    <w:p/>
-    <w:p/>
-    <w:p/>
-    <w:p/>
-    <w:p/>
-    <w:p/>
     <w:p>
       <w:r>
         <w:lastRenderedPageBreak/>
@@ -834,6 +937,12 @@
       <w:r>
         <w:t>- DonorEmail (varchar(100))</w:t>
       </w:r>
+      <w:r>
+        <w:t xml:space="preserve"> </w:t>
+      </w:r>
+      <w:r>
+        <w:t>(Primary Key)</w:t>
+      </w:r>
     </w:p>
     <w:p>
       <w:r>
@@ -928,6 +1037,12 @@
       <w:r>
         <w:t>- ProductId (int)</w:t>
       </w:r>
+      <w:r>
+        <w:t xml:space="preserve"> </w:t>
+      </w:r>
+      <w:r>
+        <w:t>(Primary Key)</w:t>
+      </w:r>
     </w:p>
     <w:p>
       <w:r>
@@ -982,13 +1097,7 @@
         </w:numPr>
       </w:pPr>
       <w:r>
-        <w:t>ProductId</w:t>
-      </w:r>
-      <w:r>
-        <w:t xml:space="preserve">, </w:t>
-      </w:r>
-      <w:r>
-        <w:t>ToyName</w:t>
+        <w:t>ProductId, ToyName</w:t>
       </w:r>
     </w:p>
     <w:p>
@@ -1044,8 +1153,20 @@
       </w:r>
     </w:p>
     <w:p>
+      <w:pPr>
+        <w:rPr>
+          <w:b/>
+          <w:bCs/>
+        </w:rPr>
+      </w:pPr>
       <w:r>
         <w:t>- ProductId (int)</w:t>
+      </w:r>
+      <w:r>
+        <w:t xml:space="preserve"> </w:t>
+      </w:r>
+      <w:r>
+        <w:t>(Primary Key)</w:t>
       </w:r>
     </w:p>
     <w:p>
@@ -1095,10 +1216,7 @@
         </w:numPr>
       </w:pPr>
       <w:r>
-        <w:t>ProductId</w:t>
-      </w:r>
-      <w:r>
-        <w:t>, IsOnWishList</w:t>
+        <w:t>ProductId, IsOnWishList</w:t>
       </w:r>
     </w:p>
     <w:p>
@@ -1110,10 +1228,7 @@
         </w:numPr>
       </w:pPr>
       <w:r>
-        <w:t>ProductId</w:t>
-      </w:r>
-      <w:r>
-        <w:t>, NumberOfToys</w:t>
+        <w:t>ProductId, NumberOfToys</w:t>
       </w:r>
     </w:p>
     <w:p>
@@ -1157,6 +1272,15 @@
       <w:r>
         <w:t>- IdOfToyRecieved (int)</w:t>
       </w:r>
+      <w:r>
+        <w:t xml:space="preserve"> </w:t>
+      </w:r>
+      <w:r>
+        <w:t>(Primary Key)</w:t>
+      </w:r>
+      <w:r>
+        <w:t xml:space="preserve"> </w:t>
+      </w:r>
     </w:p>
     <w:p>
       <w:r>
@@ -1207,13 +1331,7 @@
         </w:rPr>
       </w:pPr>
       <w:r>
-        <w:t>IdOfToyRecieved</w:t>
-      </w:r>
-      <w:r>
-        <w:t xml:space="preserve">, </w:t>
-      </w:r>
-      <w:r>
-        <w:t>RecipientName</w:t>
+        <w:t>IdOfToyRecieved, RecipientName</w:t>
       </w:r>
     </w:p>
     <w:p>
@@ -1229,10 +1347,7 @@
         </w:rPr>
       </w:pPr>
       <w:r>
-        <w:t>IdOfToyRecieved</w:t>
-      </w:r>
-      <w:r>
-        <w:t>, DonorName</w:t>
+        <w:t>IdOfToyRecieved, DonorName</w:t>
       </w:r>
     </w:p>
     <w:p>
@@ -1248,28 +1363,72 @@
         </w:rPr>
       </w:pPr>
       <w:r>
-        <w:t>IdOfToyRecieved</w:t>
-      </w:r>
-      <w:r>
-        <w:t>, RecipientName, DonorName</w:t>
-      </w:r>
-    </w:p>
-    <w:p/>
-    <w:p/>
-    <w:p/>
-    <w:p/>
-    <w:p/>
-    <w:p/>
-    <w:p/>
-    <w:p/>
-    <w:p/>
-    <w:p/>
-    <w:p/>
-    <w:p/>
-    <w:p/>
-    <w:p/>
-    <w:p/>
-    <w:p>
+        <w:t>IdOfToyRecieved, RecipientName, DonorName</w:t>
+      </w:r>
+    </w:p>
+    <w:p>
+      <w:pPr>
+        <w:rPr>
+          <w:b/>
+          <w:bCs/>
+        </w:rPr>
+      </w:pPr>
+      <w:r>
+        <w:rPr>
+          <w:b/>
+          <w:bCs/>
+          <w:noProof/>
+        </w:rPr>
+        <w:drawing>
+          <wp:inline distT="0" distB="0" distL="0" distR="0" wp14:anchorId="45C9B38B" wp14:editId="2569CABC">
+            <wp:extent cx="5184139" cy="4486275"/>
+            <wp:effectExtent l="0" t="0" r="0" b="0"/>
+            <wp:docPr id="754235589" name="Picture 6" descr="A screenshot of a computer&#10;&#10;Description automatically generated"/>
+            <wp:cNvGraphicFramePr>
+              <a:graphicFrameLocks xmlns:a="http://schemas.openxmlformats.org/drawingml/2006/main" noChangeAspect="1"/>
+            </wp:cNvGraphicFramePr>
+            <a:graphic xmlns:a="http://schemas.openxmlformats.org/drawingml/2006/main">
+              <a:graphicData uri="http://schemas.openxmlformats.org/drawingml/2006/picture">
+                <pic:pic xmlns:pic="http://schemas.openxmlformats.org/drawingml/2006/picture">
+                  <pic:nvPicPr>
+                    <pic:cNvPr id="754235589" name="Picture 6" descr="A screenshot of a computer&#10;&#10;Description automatically generated"/>
+                    <pic:cNvPicPr/>
+                  </pic:nvPicPr>
+                  <pic:blipFill>
+                    <a:blip r:embed="rId7">
+                      <a:extLst>
+                        <a:ext uri="{28A0092B-C50C-407E-A947-70E740481C1C}">
+                          <a14:useLocalDpi xmlns:a14="http://schemas.microsoft.com/office/drawing/2010/main" val="0"/>
+                        </a:ext>
+                      </a:extLst>
+                    </a:blip>
+                    <a:stretch>
+                      <a:fillRect/>
+                    </a:stretch>
+                  </pic:blipFill>
+                  <pic:spPr>
+                    <a:xfrm>
+                      <a:off x="0" y="0"/>
+                      <a:ext cx="5219694" cy="4517044"/>
+                    </a:xfrm>
+                    <a:prstGeom prst="rect">
+                      <a:avLst/>
+                    </a:prstGeom>
+                  </pic:spPr>
+                </pic:pic>
+              </a:graphicData>
+            </a:graphic>
+          </wp:inline>
+        </w:drawing>
+      </w:r>
+    </w:p>
+    <w:p>
+      <w:pPr>
+        <w:rPr>
+          <w:b/>
+          <w:bCs/>
+        </w:rPr>
+      </w:pPr>
       <w:r>
         <w:lastRenderedPageBreak/>
         <w:t>To make this database in third normal form I am going to remove ToyName from the Donor table since it is not functionally dependent on DonorEmail. I also removed DonorName from the Recipient table since it is not necessary nor is it functionally dependent on the primary key.</w:t>
@@ -1314,7 +1473,77 @@
     </w:p>
     <w:p>
       <w:r>
-        <w:t>- DonorEmail (varchar(100)) (Primary Key) (Foreign Key)</w:t>
+        <w:t>- DonorEmail (varchar(100)) (Primary Key)</w:t>
+      </w:r>
+    </w:p>
+    <w:p>
+      <w:pPr>
+        <w:rPr>
+          <w:b/>
+          <w:bCs/>
+        </w:rPr>
+      </w:pPr>
+      <w:r>
+        <w:rPr>
+          <w:b/>
+          <w:bCs/>
+        </w:rPr>
+        <w:t>Candidate Keys:</w:t>
+      </w:r>
+    </w:p>
+    <w:p>
+      <w:pPr>
+        <w:pStyle w:val="ListParagraph"/>
+        <w:numPr>
+          <w:ilvl w:val="0"/>
+          <w:numId w:val="4"/>
+        </w:numPr>
+        <w:rPr>
+          <w:b/>
+          <w:bCs/>
+        </w:rPr>
+      </w:pPr>
+      <w:r>
+        <w:t>DonorEmail</w:t>
+      </w:r>
+    </w:p>
+    <w:p>
+      <w:pPr>
+        <w:pStyle w:val="ListParagraph"/>
+        <w:numPr>
+          <w:ilvl w:val="0"/>
+          <w:numId w:val="4"/>
+        </w:numPr>
+        <w:rPr>
+          <w:b/>
+          <w:bCs/>
+        </w:rPr>
+      </w:pPr>
+      <w:r>
+        <w:t>DonorEmail, DonorName</w:t>
+      </w:r>
+    </w:p>
+    <w:p>
+      <w:pPr>
+        <w:rPr>
+          <w:b/>
+          <w:bCs/>
+        </w:rPr>
+      </w:pPr>
+    </w:p>
+    <w:p>
+      <w:pPr>
+        <w:rPr>
+          <w:b/>
+          <w:bCs/>
+        </w:rPr>
+      </w:pPr>
+      <w:r>
+        <w:rPr>
+          <w:b/>
+          <w:bCs/>
+        </w:rPr>
+        <w:t>ToyDonated</w:t>
       </w:r>
     </w:p>
     <w:p>
@@ -1323,6 +1552,16 @@
       </w:r>
     </w:p>
     <w:p>
+      <w:r>
+        <w:t>- ProductId (int) (Primary Key)</w:t>
+      </w:r>
+    </w:p>
+    <w:p>
+      <w:r>
+        <w:t>- DonorEmail (varchar(100)) (Foreign Key)</w:t>
+      </w:r>
+    </w:p>
+    <w:p>
       <w:pPr>
         <w:rPr>
           <w:b/>
@@ -1342,90 +1581,63 @@
         <w:pStyle w:val="ListParagraph"/>
         <w:numPr>
           <w:ilvl w:val="0"/>
-          <w:numId w:val="4"/>
-        </w:numPr>
-        <w:rPr>
-          <w:b/>
-          <w:bCs/>
-        </w:rPr>
-      </w:pPr>
-      <w:r>
-        <w:t>DonorEmail</w:t>
-      </w:r>
-    </w:p>
-    <w:p>
-      <w:pPr>
-        <w:pStyle w:val="ListParagraph"/>
-        <w:numPr>
-          <w:ilvl w:val="0"/>
-          <w:numId w:val="4"/>
-        </w:numPr>
-        <w:rPr>
-          <w:b/>
-          <w:bCs/>
-        </w:rPr>
-      </w:pPr>
-      <w:r>
-        <w:t>DonorEmail</w:t>
-      </w:r>
-      <w:r>
-        <w:t xml:space="preserve">, </w:t>
-      </w:r>
-      <w:r>
-        <w:t>DonorName</w:t>
-      </w:r>
-    </w:p>
-    <w:p>
-      <w:pPr>
-        <w:pStyle w:val="ListParagraph"/>
-        <w:numPr>
-          <w:ilvl w:val="0"/>
-          <w:numId w:val="4"/>
-        </w:numPr>
-        <w:rPr>
-          <w:b/>
-          <w:bCs/>
-        </w:rPr>
-      </w:pPr>
-      <w:r>
-        <w:t>DonorName</w:t>
-      </w:r>
-      <w:r>
-        <w:t xml:space="preserve">, </w:t>
-      </w:r>
-      <w:r>
-        <w:t>ToyName</w:t>
-      </w:r>
-      <w:r>
-        <w:t>, DonorName</w:t>
-      </w:r>
-    </w:p>
-    <w:p>
-      <w:pPr>
-        <w:rPr>
-          <w:b/>
-          <w:bCs/>
-        </w:rPr>
-      </w:pPr>
-    </w:p>
-    <w:p>
-      <w:pPr>
-        <w:rPr>
-          <w:b/>
-          <w:bCs/>
-        </w:rPr>
-      </w:pPr>
-      <w:r>
-        <w:rPr>
-          <w:b/>
-          <w:bCs/>
-        </w:rPr>
-        <w:t>ToyDonated</w:t>
-      </w:r>
-    </w:p>
-    <w:p>
-      <w:r>
-        <w:t>- ToyName (varchar(100))</w:t>
+          <w:numId w:val="3"/>
+        </w:numPr>
+      </w:pPr>
+      <w:r>
+        <w:t>ProductId</w:t>
+      </w:r>
+    </w:p>
+    <w:p>
+      <w:pPr>
+        <w:pStyle w:val="ListParagraph"/>
+        <w:numPr>
+          <w:ilvl w:val="0"/>
+          <w:numId w:val="3"/>
+        </w:numPr>
+      </w:pPr>
+      <w:r>
+        <w:t>ProductId, ToyName</w:t>
+      </w:r>
+    </w:p>
+    <w:p>
+      <w:pPr>
+        <w:pStyle w:val="ListParagraph"/>
+        <w:numPr>
+          <w:ilvl w:val="0"/>
+          <w:numId w:val="3"/>
+        </w:numPr>
+      </w:pPr>
+      <w:r>
+        <w:t>ProductId, DonorEmail</w:t>
+      </w:r>
+    </w:p>
+    <w:p>
+      <w:pPr>
+        <w:pStyle w:val="ListParagraph"/>
+        <w:numPr>
+          <w:ilvl w:val="0"/>
+          <w:numId w:val="3"/>
+        </w:numPr>
+      </w:pPr>
+      <w:r>
+        <w:t>ProductId, DonorEmail, ToyName</w:t>
+      </w:r>
+    </w:p>
+    <w:p/>
+    <w:p>
+      <w:pPr>
+        <w:rPr>
+          <w:b/>
+          <w:bCs/>
+        </w:rPr>
+      </w:pPr>
+      <w:r>
+        <w:rPr>
+          <w:b/>
+          <w:bCs/>
+        </w:rPr>
+        <w:t>ToyDetails</w:t>
       </w:r>
     </w:p>
     <w:p>
@@ -1435,7 +1647,12 @@
     </w:p>
     <w:p>
       <w:r>
-        <w:t>- DonorEmail (varchar(100)) (Foreign Key)</w:t>
+        <w:t>- IsOnWishList (bool)</w:t>
+      </w:r>
+    </w:p>
+    <w:p>
+      <w:r>
+        <w:t>- NumberOfToys (int)</w:t>
       </w:r>
     </w:p>
     <w:p>
@@ -1458,84 +1675,96 @@
         <w:pStyle w:val="ListParagraph"/>
         <w:numPr>
           <w:ilvl w:val="0"/>
-          <w:numId w:val="3"/>
-        </w:numPr>
-      </w:pPr>
-      <w:r>
-        <w:t>ProductId</w:t>
-      </w:r>
-    </w:p>
-    <w:p>
-      <w:pPr>
-        <w:pStyle w:val="ListParagraph"/>
-        <w:numPr>
-          <w:ilvl w:val="0"/>
-          <w:numId w:val="3"/>
-        </w:numPr>
-      </w:pPr>
-      <w:r>
-        <w:t>ProductId, ToyName</w:t>
-      </w:r>
-    </w:p>
-    <w:p>
-      <w:pPr>
-        <w:pStyle w:val="ListParagraph"/>
-        <w:numPr>
-          <w:ilvl w:val="0"/>
-          <w:numId w:val="3"/>
-        </w:numPr>
-      </w:pPr>
-      <w:r>
-        <w:t xml:space="preserve">ProductId, </w:t>
-      </w:r>
-      <w:r>
-        <w:t>DonorEmail</w:t>
-      </w:r>
-    </w:p>
-    <w:p>
-      <w:pPr>
-        <w:pStyle w:val="ListParagraph"/>
-        <w:numPr>
-          <w:ilvl w:val="0"/>
-          <w:numId w:val="3"/>
-        </w:numPr>
-      </w:pPr>
-      <w:r>
-        <w:t>ProductId, DonorEmail</w:t>
-      </w:r>
-      <w:r>
-        <w:t>, ToyName</w:t>
-      </w:r>
-    </w:p>
-    <w:p/>
-    <w:p>
-      <w:pPr>
-        <w:rPr>
-          <w:b/>
-          <w:bCs/>
-        </w:rPr>
-      </w:pPr>
-      <w:r>
-        <w:rPr>
-          <w:b/>
-          <w:bCs/>
-        </w:rPr>
-        <w:t>ToyDetails</w:t>
-      </w:r>
-    </w:p>
-    <w:p>
-      <w:r>
-        <w:t>- ProductId (int) (Primary Key) (Foreign Key)</w:t>
-      </w:r>
-    </w:p>
-    <w:p>
-      <w:r>
-        <w:t>- IsOnWishList (bool)</w:t>
-      </w:r>
-    </w:p>
-    <w:p>
-      <w:r>
-        <w:t>- NumberOfToys (int)</w:t>
+          <w:numId w:val="2"/>
+        </w:numPr>
+        <w:rPr>
+          <w:b/>
+          <w:bCs/>
+        </w:rPr>
+      </w:pPr>
+      <w:r>
+        <w:t>ProductID</w:t>
+      </w:r>
+    </w:p>
+    <w:p>
+      <w:pPr>
+        <w:pStyle w:val="ListParagraph"/>
+        <w:numPr>
+          <w:ilvl w:val="0"/>
+          <w:numId w:val="2"/>
+        </w:numPr>
+        <w:rPr>
+          <w:b/>
+          <w:bCs/>
+        </w:rPr>
+      </w:pPr>
+      <w:r>
+        <w:t>ProductID, IsOnWishList</w:t>
+      </w:r>
+    </w:p>
+    <w:p>
+      <w:pPr>
+        <w:pStyle w:val="ListParagraph"/>
+        <w:numPr>
+          <w:ilvl w:val="0"/>
+          <w:numId w:val="2"/>
+        </w:numPr>
+        <w:rPr>
+          <w:b/>
+          <w:bCs/>
+        </w:rPr>
+      </w:pPr>
+      <w:r>
+        <w:t>ProductID, NumberOfToys</w:t>
+      </w:r>
+    </w:p>
+    <w:p>
+      <w:pPr>
+        <w:pStyle w:val="ListParagraph"/>
+        <w:numPr>
+          <w:ilvl w:val="0"/>
+          <w:numId w:val="2"/>
+        </w:numPr>
+        <w:rPr>
+          <w:b/>
+          <w:bCs/>
+        </w:rPr>
+      </w:pPr>
+      <w:r>
+        <w:t>ProductID, NumberOfToys, IsOnWishList</w:t>
+      </w:r>
+    </w:p>
+    <w:p>
+      <w:pPr>
+        <w:rPr>
+          <w:b/>
+          <w:bCs/>
+        </w:rPr>
+      </w:pPr>
+    </w:p>
+    <w:p>
+      <w:pPr>
+        <w:rPr>
+          <w:b/>
+          <w:bCs/>
+        </w:rPr>
+      </w:pPr>
+      <w:r>
+        <w:rPr>
+          <w:b/>
+          <w:bCs/>
+        </w:rPr>
+        <w:t>Recipient</w:t>
+      </w:r>
+    </w:p>
+    <w:p>
+      <w:r>
+        <w:t>- RecipientName (varchar(100))</w:t>
+      </w:r>
+    </w:p>
+    <w:p>
+      <w:r>
+        <w:t>- IdOfToyRecieved (int) (Primary Key) (Foreign Key)</w:t>
       </w:r>
     </w:p>
     <w:p>
@@ -1558,125 +1787,6 @@
         <w:pStyle w:val="ListParagraph"/>
         <w:numPr>
           <w:ilvl w:val="0"/>
-          <w:numId w:val="2"/>
-        </w:numPr>
-        <w:rPr>
-          <w:b/>
-          <w:bCs/>
-        </w:rPr>
-      </w:pPr>
-      <w:r>
-        <w:t>ProductID</w:t>
-      </w:r>
-    </w:p>
-    <w:p>
-      <w:pPr>
-        <w:pStyle w:val="ListParagraph"/>
-        <w:numPr>
-          <w:ilvl w:val="0"/>
-          <w:numId w:val="2"/>
-        </w:numPr>
-        <w:rPr>
-          <w:b/>
-          <w:bCs/>
-        </w:rPr>
-      </w:pPr>
-      <w:r>
-        <w:t>ProductID, IsOnWishList</w:t>
-      </w:r>
-    </w:p>
-    <w:p>
-      <w:pPr>
-        <w:pStyle w:val="ListParagraph"/>
-        <w:numPr>
-          <w:ilvl w:val="0"/>
-          <w:numId w:val="2"/>
-        </w:numPr>
-        <w:rPr>
-          <w:b/>
-          <w:bCs/>
-        </w:rPr>
-      </w:pPr>
-      <w:r>
-        <w:lastRenderedPageBreak/>
-        <w:t>ProductID, NumberOfToys</w:t>
-      </w:r>
-    </w:p>
-    <w:p>
-      <w:pPr>
-        <w:pStyle w:val="ListParagraph"/>
-        <w:numPr>
-          <w:ilvl w:val="0"/>
-          <w:numId w:val="2"/>
-        </w:numPr>
-        <w:rPr>
-          <w:b/>
-          <w:bCs/>
-        </w:rPr>
-      </w:pPr>
-      <w:r>
-        <w:t>ProductID, NumberOfToys</w:t>
-      </w:r>
-      <w:r>
-        <w:t xml:space="preserve">, </w:t>
-      </w:r>
-      <w:r>
-        <w:t>IsOnWishList</w:t>
-      </w:r>
-    </w:p>
-    <w:p>
-      <w:pPr>
-        <w:rPr>
-          <w:b/>
-          <w:bCs/>
-        </w:rPr>
-      </w:pPr>
-    </w:p>
-    <w:p>
-      <w:pPr>
-        <w:rPr>
-          <w:b/>
-          <w:bCs/>
-        </w:rPr>
-      </w:pPr>
-      <w:r>
-        <w:rPr>
-          <w:b/>
-          <w:bCs/>
-        </w:rPr>
-        <w:t>Recipient</w:t>
-      </w:r>
-    </w:p>
-    <w:p>
-      <w:r>
-        <w:t>- RecipientName (varchar(100))</w:t>
-      </w:r>
-    </w:p>
-    <w:p>
-      <w:r>
-        <w:t>- IdOfToyRecieved (int) (Primary Key) (Foreign Key)</w:t>
-      </w:r>
-    </w:p>
-    <w:p>
-      <w:pPr>
-        <w:rPr>
-          <w:b/>
-          <w:bCs/>
-        </w:rPr>
-      </w:pPr>
-      <w:r>
-        <w:rPr>
-          <w:b/>
-          <w:bCs/>
-        </w:rPr>
-        <w:t>Candidate Keys:</w:t>
-      </w:r>
-    </w:p>
-    <w:p>
-      <w:pPr>
-        <w:pStyle w:val="ListParagraph"/>
-        <w:numPr>
-          <w:ilvl w:val="0"/>
           <w:numId w:val="1"/>
         </w:numPr>
         <w:rPr>
@@ -1701,10 +1811,63 @@
         </w:rPr>
       </w:pPr>
       <w:r>
-        <w:t>IdOfToyRecieved</w:t>
-      </w:r>
-      <w:r>
-        <w:t>, RecipientName</w:t>
+        <w:t>IdOfToyRecieved, RecipientName</w:t>
+      </w:r>
+    </w:p>
+    <w:p>
+      <w:pPr>
+        <w:rPr>
+          <w:b/>
+          <w:bCs/>
+        </w:rPr>
+      </w:pPr>
+      <w:r>
+        <w:rPr>
+          <w:b/>
+          <w:bCs/>
+          <w:noProof/>
+        </w:rPr>
+        <w:drawing>
+          <wp:inline distT="0" distB="0" distL="0" distR="0" wp14:anchorId="154E2AFA" wp14:editId="65E5C24E">
+            <wp:extent cx="5943600" cy="5037455"/>
+            <wp:effectExtent l="0" t="0" r="0" b="0"/>
+            <wp:docPr id="282293705" name="Picture 3" descr="A screenshot of a computer&#10;&#10;Description automatically generated"/>
+            <wp:cNvGraphicFramePr>
+              <a:graphicFrameLocks xmlns:a="http://schemas.openxmlformats.org/drawingml/2006/main" noChangeAspect="1"/>
+            </wp:cNvGraphicFramePr>
+            <a:graphic xmlns:a="http://schemas.openxmlformats.org/drawingml/2006/main">
+              <a:graphicData uri="http://schemas.openxmlformats.org/drawingml/2006/picture">
+                <pic:pic xmlns:pic="http://schemas.openxmlformats.org/drawingml/2006/picture">
+                  <pic:nvPicPr>
+                    <pic:cNvPr id="282293705" name="Picture 3" descr="A screenshot of a computer&#10;&#10;Description automatically generated"/>
+                    <pic:cNvPicPr/>
+                  </pic:nvPicPr>
+                  <pic:blipFill>
+                    <a:blip r:embed="rId8">
+                      <a:extLst>
+                        <a:ext uri="{28A0092B-C50C-407E-A947-70E740481C1C}">
+                          <a14:useLocalDpi xmlns:a14="http://schemas.microsoft.com/office/drawing/2010/main" val="0"/>
+                        </a:ext>
+                      </a:extLst>
+                    </a:blip>
+                    <a:stretch>
+                      <a:fillRect/>
+                    </a:stretch>
+                  </pic:blipFill>
+                  <pic:spPr>
+                    <a:xfrm>
+                      <a:off x="0" y="0"/>
+                      <a:ext cx="5943600" cy="5037455"/>
+                    </a:xfrm>
+                    <a:prstGeom prst="rect">
+                      <a:avLst/>
+                    </a:prstGeom>
+                  </pic:spPr>
+                </pic:pic>
+              </a:graphicData>
+            </a:graphic>
+          </wp:inline>
+        </w:drawing>
       </w:r>
     </w:p>
     <w:sectPr>

</xml_diff>